<commit_message>
Diagrama de secuencia de eliminar contactos
Ligeros cambios en el caso de uso de eliminar contactos, también se hizo
el diagrama de secuencias del mismo
</commit_message>
<xml_diff>
--- a/informe/Informe Entregable I.docx
+++ b/informe/Informe Entregable I.docx
@@ -27,7 +27,7 @@
                     <a:blip r:embed="rId8">
                       <a:extLst>
                         <a:ext uri="{28A0092B-C50C-407E-A947-70E740481C1C}">
-                          <a14:useLocalDpi xmlns="" xmlns:wpc="http://schemas.microsoft.com/office/word/2010/wordprocessingCanvas" xmlns:cx="http://schemas.microsoft.com/office/drawing/2014/chartex" xmlns:cx1="http://schemas.microsoft.com/office/drawing/2015/9/8/chartex" xmlns:cx2="http://schemas.microsoft.com/office/drawing/2015/10/21/chartex" xmlns:mc="http://schemas.openxmlformats.org/markup-compatibility/2006" xmlns:o="urn:schemas-microsoft-com:office:office" xmlns:v="urn:schemas-microsoft-com:vml" xmlns:wp14="http://schemas.microsoft.com/office/word/2010/wordprocessingDrawing" xmlns:w10="urn:schemas-microsoft-com:office:word" xmlns:w="http://schemas.openxmlformats.org/wordprocessingml/2006/main" xmlns:w14="http://schemas.microsoft.com/office/word/2010/wordml" xmlns:w15="http://schemas.microsoft.com/office/word/2012/wordml" xmlns:w16se="http://schemas.microsoft.com/office/word/2015/wordml/symex" xmlns:wpg="http://schemas.microsoft.com/office/word/2010/wordprocessingGroup" xmlns:wpi="http://schemas.microsoft.com/office/word/2010/wordprocessingInk" xmlns:wps="http://schemas.microsoft.com/office/word/2010/wordprocessingShape" xmlns:a14="http://schemas.microsoft.com/office/drawing/2010/main" val="0"/>
+                          <a14:useLocalDpi xmlns:a14="http://schemas.microsoft.com/office/drawing/2010/main" xmlns:wps="http://schemas.microsoft.com/office/word/2010/wordprocessingShape" xmlns:wpi="http://schemas.microsoft.com/office/word/2010/wordprocessingInk" xmlns:wpg="http://schemas.microsoft.com/office/word/2010/wordprocessingGroup" xmlns:w16se="http://schemas.microsoft.com/office/word/2015/wordml/symex" xmlns:w15="http://schemas.microsoft.com/office/word/2012/wordml" xmlns:w14="http://schemas.microsoft.com/office/word/2010/wordml" xmlns:w="http://schemas.openxmlformats.org/wordprocessingml/2006/main" xmlns:w10="urn:schemas-microsoft-com:office:word" xmlns:wp14="http://schemas.microsoft.com/office/word/2010/wordprocessingDrawing" xmlns:v="urn:schemas-microsoft-com:vml" xmlns:o="urn:schemas-microsoft-com:office:office" xmlns:mc="http://schemas.openxmlformats.org/markup-compatibility/2006" xmlns:cx2="http://schemas.microsoft.com/office/drawing/2015/10/21/chartex" xmlns:cx1="http://schemas.microsoft.com/office/drawing/2015/9/8/chartex" xmlns:cx="http://schemas.microsoft.com/office/drawing/2014/chartex" xmlns:wpc="http://schemas.microsoft.com/office/word/2010/wordprocessingCanvas" xmlns="" val="0"/>
                         </a:ext>
                       </a:extLst>
                     </a:blip>
@@ -110,51 +110,11 @@
       <w:r>
         <w:rPr>
           <w:rFonts w:ascii="Times" w:hAnsi="Times" w:cs="Times"/>
-          <w:color w:val="FF0000"/>
           <w:sz w:val="36"/>
           <w:szCs w:val="32"/>
           <w:lang w:val="es-ES"/>
         </w:rPr>
-        <w:t xml:space="preserve">Pauta </w:t>
-      </w:r>
-      <w:r>
-        <w:rPr>
-          <w:rFonts w:ascii="Times" w:hAnsi="Times" w:cs="Times"/>
-          <w:sz w:val="36"/>
-          <w:szCs w:val="32"/>
-          <w:lang w:val="es-ES"/>
-        </w:rPr>
         <w:t xml:space="preserve">Entregable I </w:t>
-      </w:r>
-      <w:r>
-        <w:rPr>
-          <w:rFonts w:ascii="Times" w:hAnsi="Times" w:cs="Times"/>
-          <w:color w:val="FF0000"/>
-          <w:sz w:val="36"/>
-          <w:szCs w:val="32"/>
-          <w:lang w:val="es-ES"/>
-        </w:rPr>
-        <w:t>(Informe</w:t>
-      </w:r>
-      <w:r>
-        <w:rPr>
-          <w:rFonts w:ascii="Times" w:hAnsi="Times" w:cs="Times"/>
-          <w:color w:val="FF0000"/>
-          <w:sz w:val="36"/>
-          <w:szCs w:val="32"/>
-          <w:lang w:val="es-ES"/>
-        </w:rPr>
-        <w:t xml:space="preserve"> + Modelos</w:t>
-      </w:r>
-      <w:r>
-        <w:rPr>
-          <w:rFonts w:ascii="Times" w:hAnsi="Times" w:cs="Times"/>
-          <w:color w:val="FF0000"/>
-          <w:sz w:val="36"/>
-          <w:szCs w:val="32"/>
-          <w:lang w:val="es-ES"/>
-        </w:rPr>
-        <w:t xml:space="preserve"> + Software)</w:t>
       </w:r>
       <w:r>
         <w:rPr>
@@ -1214,20 +1174,34 @@
     <w:p/>
     <w:p>
       <w:pPr>
-        <w:pStyle w:val="Ttulo1"/>
-        <w:numPr>
-          <w:ilvl w:val="0"/>
-          <w:numId w:val="11"/>
-        </w:numPr>
-      </w:pPr>
-      <w:r>
-        <w:lastRenderedPageBreak/>
+        <w:rPr>
+          <w:sz w:val="28"/>
+          <w:szCs w:val="28"/>
+          <w:u w:val="single"/>
+        </w:rPr>
+      </w:pPr>
+      <w:r>
+        <w:rPr>
+          <w:sz w:val="28"/>
+          <w:szCs w:val="28"/>
+        </w:rPr>
+        <w:t xml:space="preserve">1.- </w:t>
+      </w:r>
+      <w:r>
+        <w:rPr>
+          <w:sz w:val="28"/>
+          <w:szCs w:val="28"/>
+          <w:u w:val="single"/>
+        </w:rPr>
         <w:t>Listado de requerimientos</w:t>
       </w:r>
     </w:p>
     <w:p>
       <w:pPr>
-        <w:pStyle w:val="Prrafodelista"/>
+        <w:rPr>
+          <w:sz w:val="28"/>
+          <w:szCs w:val="28"/>
+        </w:rPr>
       </w:pPr>
     </w:p>
     <w:tbl>
@@ -1289,6 +1263,7 @@
               <w:jc w:val="left"/>
             </w:pPr>
             <w:r>
+              <w:lastRenderedPageBreak/>
               <w:t>FR1</w:t>
             </w:r>
           </w:p>
@@ -1930,11 +1905,39 @@
     <w:p>
       <w:pPr>
         <w:pStyle w:val="Ttulo1"/>
-      </w:pPr>
-      <w:r>
-        <w:t>2- Casos de uso</w:t>
-      </w:r>
-    </w:p>
+        <w:jc w:val="left"/>
+        <w:rPr>
+          <w:rFonts w:asciiTheme="minorHAnsi" w:hAnsiTheme="minorHAnsi"/>
+          <w:b w:val="0"/>
+          <w:color w:val="auto"/>
+          <w:sz w:val="28"/>
+          <w:szCs w:val="28"/>
+          <w:u w:val="single"/>
+        </w:rPr>
+      </w:pPr>
+      <w:r>
+        <w:rPr>
+          <w:rFonts w:asciiTheme="minorHAnsi" w:hAnsiTheme="minorHAnsi"/>
+          <w:b w:val="0"/>
+          <w:color w:val="auto"/>
+          <w:sz w:val="28"/>
+          <w:szCs w:val="28"/>
+        </w:rPr>
+        <w:t>2.-</w:t>
+      </w:r>
+      <w:r>
+        <w:rPr>
+          <w:rFonts w:asciiTheme="minorHAnsi" w:hAnsiTheme="minorHAnsi"/>
+          <w:b w:val="0"/>
+          <w:color w:val="auto"/>
+          <w:sz w:val="28"/>
+          <w:szCs w:val="28"/>
+          <w:u w:val="single"/>
+        </w:rPr>
+        <w:t>Casos de uso</w:t>
+      </w:r>
+    </w:p>
+    <w:p/>
     <w:p>
       <w:r>
         <w:t>Casos de uso breves:</w:t>
@@ -1942,171 +1945,154 @@
     </w:p>
     <w:p>
       <w:r>
+        <w:t>1.- Cargar base de datos.</w:t>
+      </w:r>
+    </w:p>
+    <w:p>
+      <w:r>
+        <w:t>2.- Cargar encuesta.</w:t>
+      </w:r>
+    </w:p>
+    <w:p>
+      <w:r>
+        <w:t>3.- Crear usuario.</w:t>
+      </w:r>
+    </w:p>
+    <w:p>
+      <w:r>
         <w:lastRenderedPageBreak/>
+        <w:t>4. -Editar usuario.</w:t>
+      </w:r>
+    </w:p>
+    <w:p>
+      <w:r>
+        <w:t>5.- Eliminar usuario.</w:t>
+      </w:r>
+    </w:p>
+    <w:p>
+      <w:r>
+        <w:t>6.- Realizar llamada.</w:t>
+      </w:r>
+    </w:p>
+    <w:p>
+      <w:r>
+        <w:t>7.- Revisar estado de usuario.</w:t>
+      </w:r>
+    </w:p>
+    <w:p>
+      <w:r>
+        <w:t>8.- Revisar historial de llamadas.</w:t>
+      </w:r>
+    </w:p>
+    <w:p/>
+    <w:p>
+      <w:r>
+        <w:t>Casos de uso expandidos:</w:t>
+      </w:r>
+    </w:p>
+    <w:p>
+      <w:r>
         <w:t>1.- Cargar base de datos.</w:t>
       </w:r>
     </w:p>
     <w:p>
       <w:r>
-        <w:t>2.- Cargar encuesta.</w:t>
-      </w:r>
-    </w:p>
-    <w:p>
-      <w:r>
-        <w:t>3.- Crear usuario.</w:t>
-      </w:r>
-    </w:p>
-    <w:p>
-      <w:r>
-        <w:t>4. -Editar usuario.</w:t>
-      </w:r>
-    </w:p>
-    <w:p>
-      <w:r>
-        <w:t>5.- Eliminar usuario.</w:t>
-      </w:r>
-    </w:p>
-    <w:p>
-      <w:r>
-        <w:t>6.- Realizar llamada.</w:t>
-      </w:r>
-    </w:p>
-    <w:p>
-      <w:r>
-        <w:t>7.- Revisar estado de usuario.</w:t>
-      </w:r>
-    </w:p>
-    <w:p>
-      <w:r>
-        <w:t>8.- Revisar historial de llamadas.</w:t>
+        <w:t>2.- Crear usuario.</w:t>
+      </w:r>
+    </w:p>
+    <w:p>
+      <w:r>
+        <w:t>3.- Eliminar contacto.</w:t>
+      </w:r>
+    </w:p>
+    <w:p>
+      <w:r>
+        <w:t>4.- Realizar llamada.</w:t>
       </w:r>
     </w:p>
     <w:p/>
     <w:p>
-      <w:r>
-        <w:t>Casos de uso expandidos:</w:t>
-      </w:r>
-    </w:p>
-    <w:p>
-      <w:r>
-        <w:t>1.- Cargar base de datos.</w:t>
-      </w:r>
-    </w:p>
-    <w:p>
-      <w:r>
-        <w:t>2.- Crear usuario.</w:t>
-      </w:r>
-    </w:p>
-    <w:p>
-      <w:r>
-        <w:t>3.- Eliminar contacto.</w:t>
-      </w:r>
-    </w:p>
-    <w:p>
-      <w:r>
-        <w:t>4.- Realizar llamada.</w:t>
-      </w:r>
-    </w:p>
-    <w:p>
-      <w:pPr>
-        <w:pStyle w:val="Ttulo1"/>
-      </w:pPr>
-      <w:r>
-        <w:t>3</w:t>
-      </w:r>
-      <w:r>
-        <w:t>- Diagramas de secuencia del sistema</w:t>
-      </w:r>
-    </w:p>
-    <w:p>
-      <w:pPr>
-        <w:rPr>
-          <w:color w:val="FF0000"/>
-        </w:rPr>
-      </w:pPr>
-      <w:r>
-        <w:rPr>
-          <w:color w:val="FF0000"/>
-        </w:rPr>
-        <w:t xml:space="preserve">IMPORTANTE: </w:t>
-      </w:r>
-      <w:r>
-        <w:rPr>
-          <w:color w:val="FF0000"/>
-        </w:rPr>
-        <w:t>Los diagramas de secuencia deben ser entregados en el archivo de modelo de Visual Paradigm CE.</w:t>
-      </w:r>
-    </w:p>
-    <w:p>
-      <w:pPr>
-        <w:rPr>
-          <w:color w:val="FF0000"/>
-        </w:rPr>
-      </w:pPr>
-    </w:p>
-    <w:p>
-      <w:pPr>
-        <w:rPr>
-          <w:color w:val="FF0000"/>
-        </w:rPr>
-      </w:pPr>
-      <w:r>
-        <w:rPr>
-          <w:color w:val="FF0000"/>
-        </w:rPr>
-        <w:t xml:space="preserve">Elija 2 de los casos de uso en formato expandido y construya diagramas de secuencia </w:t>
-      </w:r>
-      <w:r>
-        <w:rPr>
+      <w:pPr>
+        <w:rPr>
+          <w:sz w:val="28"/>
+          <w:szCs w:val="28"/>
+          <w:u w:val="single"/>
+        </w:rPr>
+      </w:pPr>
+      <w:r>
+        <w:rPr>
+          <w:sz w:val="28"/>
+          <w:szCs w:val="28"/>
+        </w:rPr>
+        <w:t>3.-</w:t>
+      </w:r>
+      <w:r>
+        <w:rPr>
+          <w:sz w:val="28"/>
+          <w:szCs w:val="28"/>
+          <w:u w:val="single"/>
+        </w:rPr>
+        <w:t xml:space="preserve"> Diagramas de secuencia del sistema</w:t>
+      </w:r>
+    </w:p>
+    <w:p>
+      <w:pPr>
+        <w:rPr>
+          <w:sz w:val="28"/>
+          <w:szCs w:val="28"/>
+          <w:u w:val="single"/>
+        </w:rPr>
+      </w:pPr>
+    </w:p>
+    <w:p>
+      <w:pPr>
+        <w:rPr>
+          <w:sz w:val="28"/>
+          <w:szCs w:val="28"/>
+          <w:u w:val="single"/>
+        </w:rPr>
+      </w:pPr>
+      <w:r>
+        <w:rPr>
+          <w:rFonts w:cstheme="majorHAnsi"/>
+        </w:rPr>
+        <w:t>1.- Eliminar contacto.</w:t>
+      </w:r>
+    </w:p>
+    <w:p>
+      <w:r>
+        <w:t>2.- Realizar llamada.</w:t>
+      </w:r>
+    </w:p>
+    <w:p/>
+    <w:p>
+      <w:pPr>
+        <w:rPr>
+          <w:rFonts w:asciiTheme="majorHAnsi" w:eastAsiaTheme="majorEastAsia" w:hAnsiTheme="majorHAnsi" w:cstheme="majorBidi"/>
           <w:b/>
-          <w:color w:val="FF0000"/>
-        </w:rPr>
-        <w:t>del sistema</w:t>
-      </w:r>
-      <w:r>
-        <w:rPr>
-          <w:color w:val="FF0000"/>
-        </w:rPr>
-        <w:t xml:space="preserve"> para ellos. Recuerde notar claramente cursos alternativos y repeticiones.</w:t>
-      </w:r>
-    </w:p>
-    <w:p>
-      <w:pPr>
-        <w:rPr>
-          <w:color w:val="FF0000"/>
-        </w:rPr>
-      </w:pPr>
-    </w:p>
-    <w:p>
-      <w:pPr>
-        <w:rPr>
-          <w:color w:val="FF0000"/>
-        </w:rPr>
-      </w:pPr>
-      <w:r>
-        <w:rPr>
-          <w:color w:val="FF0000"/>
-        </w:rPr>
-        <w:t>Para todos los efectos, considere al sistema como caja negra (i.e., no descomponga el sistema en componentes).</w:t>
-      </w:r>
-    </w:p>
-    <w:p>
-      <w:pPr>
-        <w:pStyle w:val="Ttulo1"/>
-      </w:pPr>
-      <w:r>
-        <w:t>4</w:t>
-      </w:r>
-      <w:r>
-        <w:t xml:space="preserve">- </w:t>
-      </w:r>
-      <w:r>
-        <w:t>Modelo relacional</w:t>
-      </w:r>
-      <w:r>
-        <w:t xml:space="preserve"> de la base de datos</w:t>
-      </w:r>
-    </w:p>
+          <w:bCs/>
+          <w:color w:val="345A8A" w:themeColor="accent1" w:themeShade="B5"/>
+          <w:sz w:val="32"/>
+          <w:szCs w:val="32"/>
+        </w:rPr>
+      </w:pPr>
+      <w:r>
+        <w:rPr>
+          <w:sz w:val="28"/>
+          <w:szCs w:val="28"/>
+        </w:rPr>
+        <w:t xml:space="preserve">4.- </w:t>
+      </w:r>
+      <w:r>
+        <w:rPr>
+          <w:sz w:val="28"/>
+          <w:szCs w:val="28"/>
+          <w:u w:val="single"/>
+        </w:rPr>
+        <w:t>Modelo relacional de la base de datos</w:t>
+      </w:r>
+    </w:p>
+    <w:p/>
     <w:p>
       <w:pPr>
         <w:rPr>
@@ -2252,7 +2238,7 @@
         <w:rStyle w:val="Nmerodepgina"/>
         <w:noProof/>
       </w:rPr>
-      <w:t>5</w:t>
+      <w:t>2</w:t>
     </w:r>
     <w:r>
       <w:rPr>

</xml_diff>

<commit_message>
Modelo relacional de la base de datos
titulo
</commit_message>
<xml_diff>
--- a/informe/Informe Entregable I.docx
+++ b/informe/Informe Entregable I.docx
@@ -27,7 +27,7 @@
                     <a:blip r:embed="rId8">
                       <a:extLst>
                         <a:ext uri="{28A0092B-C50C-407E-A947-70E740481C1C}">
-                          <a14:useLocalDpi xmlns:a14="http://schemas.microsoft.com/office/drawing/2010/main" xmlns:wps="http://schemas.microsoft.com/office/word/2010/wordprocessingShape" xmlns:wpi="http://schemas.microsoft.com/office/word/2010/wordprocessingInk" xmlns:wpg="http://schemas.microsoft.com/office/word/2010/wordprocessingGroup" xmlns:w16se="http://schemas.microsoft.com/office/word/2015/wordml/symex" xmlns:w15="http://schemas.microsoft.com/office/word/2012/wordml" xmlns:w14="http://schemas.microsoft.com/office/word/2010/wordml" xmlns:w="http://schemas.openxmlformats.org/wordprocessingml/2006/main" xmlns:w10="urn:schemas-microsoft-com:office:word" xmlns:wp14="http://schemas.microsoft.com/office/word/2010/wordprocessingDrawing" xmlns:v="urn:schemas-microsoft-com:vml" xmlns:o="urn:schemas-microsoft-com:office:office" xmlns:mc="http://schemas.openxmlformats.org/markup-compatibility/2006" xmlns:cx2="http://schemas.microsoft.com/office/drawing/2015/10/21/chartex" xmlns:cx1="http://schemas.microsoft.com/office/drawing/2015/9/8/chartex" xmlns:cx="http://schemas.microsoft.com/office/drawing/2014/chartex" xmlns:wpc="http://schemas.microsoft.com/office/word/2010/wordprocessingCanvas" xmlns="" val="0"/>
+                          <a14:useLocalDpi xmlns="" xmlns:wpc="http://schemas.microsoft.com/office/word/2010/wordprocessingCanvas" xmlns:cx="http://schemas.microsoft.com/office/drawing/2014/chartex" xmlns:cx1="http://schemas.microsoft.com/office/drawing/2015/9/8/chartex" xmlns:cx2="http://schemas.microsoft.com/office/drawing/2015/10/21/chartex" xmlns:mc="http://schemas.openxmlformats.org/markup-compatibility/2006" xmlns:o="urn:schemas-microsoft-com:office:office" xmlns:v="urn:schemas-microsoft-com:vml" xmlns:wp14="http://schemas.microsoft.com/office/word/2010/wordprocessingDrawing" xmlns:w10="urn:schemas-microsoft-com:office:word" xmlns:w="http://schemas.openxmlformats.org/wordprocessingml/2006/main" xmlns:w14="http://schemas.microsoft.com/office/word/2010/wordml" xmlns:w15="http://schemas.microsoft.com/office/word/2012/wordml" xmlns:w16se="http://schemas.microsoft.com/office/word/2015/wordml/symex" xmlns:wpg="http://schemas.microsoft.com/office/word/2010/wordprocessingGroup" xmlns:wpi="http://schemas.microsoft.com/office/word/2010/wordprocessingInk" xmlns:wps="http://schemas.microsoft.com/office/word/2010/wordprocessingShape" xmlns:a14="http://schemas.microsoft.com/office/drawing/2010/main" val="0"/>
                         </a:ext>
                       </a:extLst>
                     </a:blip>
@@ -405,7 +405,6 @@
         </w:tc>
       </w:tr>
     </w:tbl>
-    <w:p/>
     <w:p>
       <w:pPr>
         <w:sectPr>
@@ -419,759 +418,7 @@
           <w:docGrid w:linePitch="360"/>
         </w:sectPr>
       </w:pPr>
-      <w:r>
-        <w:br w:type="page"/>
-      </w:r>
-    </w:p>
-    <w:p>
-      <w:pPr>
-        <w:rPr>
-          <w:b/>
-          <w:color w:val="FF0000"/>
-        </w:rPr>
-      </w:pPr>
-      <w:r>
-        <w:rPr>
-          <w:b/>
-          <w:color w:val="FF0000"/>
-        </w:rPr>
-        <w:lastRenderedPageBreak/>
-        <w:t>Elimine las siguientes dos pá</w:t>
-      </w:r>
-      <w:r>
-        <w:rPr>
-          <w:b/>
-          <w:color w:val="FF0000"/>
-        </w:rPr>
-        <w:t>gina</w:t>
-      </w:r>
-      <w:r>
-        <w:rPr>
-          <w:b/>
-          <w:color w:val="FF0000"/>
-        </w:rPr>
-        <w:t>s</w:t>
-      </w:r>
-      <w:r>
-        <w:rPr>
-          <w:b/>
-          <w:color w:val="FF0000"/>
-        </w:rPr>
-        <w:t xml:space="preserve"> y las secciones en rojo </w:t>
-      </w:r>
-      <w:r>
-        <w:rPr>
-          <w:b/>
-          <w:color w:val="FF0000"/>
-        </w:rPr>
-        <w:t xml:space="preserve">antes de entregar </w:t>
-      </w:r>
-      <w:r>
-        <w:rPr>
-          <w:b/>
-          <w:color w:val="FF0000"/>
-        </w:rPr>
-        <w:t xml:space="preserve">el informe. </w:t>
-      </w:r>
-    </w:p>
-    <w:p>
-      <w:pPr>
-        <w:pStyle w:val="Ttulo1"/>
-      </w:pPr>
-      <w:r>
-        <w:t xml:space="preserve">Pauta para </w:t>
-      </w:r>
-      <w:r>
-        <w:t>Entregable/Informe</w:t>
-      </w:r>
-      <w:r>
-        <w:t xml:space="preserve"> I</w:t>
-      </w:r>
-    </w:p>
-    <w:p>
-      <w:pPr>
-        <w:pStyle w:val="Ttulo2"/>
-      </w:pPr>
-      <w:r>
-        <w:t>Objetivo</w:t>
-      </w:r>
-    </w:p>
-    <w:p>
-      <w:pPr>
-        <w:pStyle w:val="Prrafodelista"/>
-        <w:ind w:left="0"/>
-      </w:pPr>
-      <w:r>
-        <w:t>Presentar las consideraciones iniciales respecto al proyecto a desarrollar y los elementos requeridos para el Entregable I.</w:t>
-      </w:r>
-    </w:p>
-    <w:p>
-      <w:pPr>
-        <w:pStyle w:val="Prrafodelista"/>
-        <w:ind w:left="0"/>
-      </w:pPr>
-    </w:p>
-    <w:p>
-      <w:pPr>
-        <w:pStyle w:val="Ttulo2"/>
-      </w:pPr>
-      <w:r>
-        <w:t>Consideraciones generales</w:t>
-      </w:r>
-    </w:p>
-    <w:p>
-      <w:r>
-        <w:t xml:space="preserve">-Todos los grupos de trabajo </w:t>
-      </w:r>
-      <w:r>
-        <w:rPr>
-          <w:b/>
-        </w:rPr>
-        <w:t>(3 personas)</w:t>
-      </w:r>
-      <w:r>
-        <w:t xml:space="preserve"> trabajan en </w:t>
-      </w:r>
-      <w:r>
-        <w:t xml:space="preserve">el </w:t>
-      </w:r>
-      <w:r>
-        <w:t>mismo proyecto</w:t>
-      </w:r>
-      <w:r>
-        <w:t>.</w:t>
-      </w:r>
-      <w:r>
-        <w:t xml:space="preserve"> Sin embargo, se espera y acepta diversidad en las formas de trabajo e implementación.</w:t>
-      </w:r>
-    </w:p>
-    <w:p>
-      <w:r>
-        <w:t xml:space="preserve">-Se ha establecido como obligatorio el uso de las siguientes herramientas para </w:t>
-      </w:r>
-      <w:r>
-        <w:rPr>
-          <w:b/>
-        </w:rPr>
-        <w:t xml:space="preserve">modelado y </w:t>
-      </w:r>
-      <w:r>
-        <w:rPr>
-          <w:b/>
-        </w:rPr>
-        <w:t xml:space="preserve">gestión del </w:t>
-      </w:r>
-      <w:r>
-        <w:rPr>
-          <w:b/>
-        </w:rPr>
-        <w:t>desarrollo de software</w:t>
-      </w:r>
-      <w:r>
-        <w:t>:</w:t>
-      </w:r>
-    </w:p>
-    <w:p>
-      <w:pPr>
-        <w:pStyle w:val="Prrafodelista"/>
-        <w:numPr>
-          <w:ilvl w:val="0"/>
-          <w:numId w:val="6"/>
-        </w:numPr>
-        <w:rPr>
-          <w:b/>
-        </w:rPr>
-      </w:pPr>
-      <w:r>
-        <w:rPr>
-          <w:b/>
-        </w:rPr>
-        <w:t>Visual Paradigm CE</w:t>
-      </w:r>
-      <w:r>
-        <w:t>(modelado, UML)</w:t>
-      </w:r>
-    </w:p>
-    <w:p>
-      <w:pPr>
-        <w:pStyle w:val="Prrafodelista"/>
-        <w:numPr>
-          <w:ilvl w:val="0"/>
-          <w:numId w:val="6"/>
-        </w:numPr>
-      </w:pPr>
-      <w:r>
-        <w:rPr>
-          <w:b/>
-        </w:rPr>
-        <w:t>Trello</w:t>
-      </w:r>
-      <w:r>
-        <w:t xml:space="preserve"> (kanban)</w:t>
-      </w:r>
-    </w:p>
-    <w:p>
-      <w:pPr>
-        <w:pStyle w:val="Prrafodelista"/>
-        <w:numPr>
-          <w:ilvl w:val="0"/>
-          <w:numId w:val="6"/>
-        </w:numPr>
-      </w:pPr>
-      <w:r>
-        <w:rPr>
-          <w:b/>
-        </w:rPr>
-        <w:t xml:space="preserve">Github </w:t>
-      </w:r>
-      <w:r>
-        <w:t>(issue tracker)</w:t>
-      </w:r>
-    </w:p>
-    <w:p>
-      <w:pPr>
-        <w:pStyle w:val="Prrafodelista"/>
-        <w:numPr>
-          <w:ilvl w:val="0"/>
-          <w:numId w:val="6"/>
-        </w:numPr>
-      </w:pPr>
-      <w:r>
-        <w:rPr>
-          <w:b/>
-        </w:rPr>
-        <w:t>Github</w:t>
-      </w:r>
-      <w:r>
-        <w:t xml:space="preserve"> (scm)</w:t>
-      </w:r>
-    </w:p>
-    <w:p>
-      <w:r>
-        <w:t xml:space="preserve">-Se evaluará </w:t>
-      </w:r>
-      <w:r>
-        <w:rPr>
-          <w:b/>
-        </w:rPr>
-        <w:t>buenas prácticas</w:t>
-      </w:r>
-      <w:r>
-        <w:t xml:space="preserve"> del desarrollo. Así también buenas prácticas en el uso de las herramientas mencionadas (mayores detalles </w:t>
-      </w:r>
-      <w:r>
-        <w:t>en siguiente sección</w:t>
-      </w:r>
-      <w:r>
-        <w:t>).</w:t>
-      </w:r>
-      <w:r>
-        <w:t xml:space="preserve"> Todos los proyectos deben ser </w:t>
-      </w:r>
-      <w:r>
-        <w:rPr>
-          <w:i/>
-        </w:rPr>
-        <w:t xml:space="preserve">públicos </w:t>
-      </w:r>
-      <w:r>
-        <w:t>en las herramientas mencionadas.</w:t>
-      </w:r>
-    </w:p>
-    <w:p>
-      <w:r>
-        <w:t xml:space="preserve">-Se realizarán </w:t>
-      </w:r>
-      <w:r>
-        <w:rPr>
-          <w:b/>
-        </w:rPr>
-        <w:t>revisiones por pares</w:t>
-      </w:r>
-      <w:r>
-        <w:t xml:space="preserve">. Los ayudantes informarán el </w:t>
-      </w:r>
-      <w:r>
-        <w:rPr>
-          <w:i/>
-        </w:rPr>
-        <w:t>match</w:t>
-      </w:r>
-      <w:r>
-        <w:t xml:space="preserve"> entre grupos.</w:t>
-      </w:r>
-      <w:r>
-        <w:t xml:space="preserve"> El</w:t>
-      </w:r>
-      <w:r>
-        <w:t xml:space="preserve"> resultado de esta revisión debe concluir en un reporte conciso de 1 página (máximo 2 si es necesario). </w:t>
-      </w:r>
-      <w:r>
-        <w:t>El reporte de revisión debe ser entregado a no más de una semana a contar de la fecha límite para el Entregable. La evaluación de este reporte tiene una ponderación de 20% en la nota del “Proyecto”.</w:t>
-      </w:r>
-    </w:p>
-    <w:p>
-      <w:r>
-        <w:t>-Su grupo de trabajo tendrá un ayudante asignado por todo el semestre.</w:t>
-      </w:r>
-    </w:p>
-    <w:p>
-      <w:r>
-        <w:t xml:space="preserve">-Todos los diagramas, a excepción del modelo de la base de datos, deben ser realizados utilizando </w:t>
-      </w:r>
-      <w:r>
-        <w:rPr>
-          <w:b/>
-        </w:rPr>
-        <w:t>UML 2.0</w:t>
-      </w:r>
-      <w:r>
-        <w:t xml:space="preserve">. Debe usar una herramienta acorde a esta consideración. </w:t>
-      </w:r>
-    </w:p>
-    <w:p>
-      <w:pPr>
-        <w:pStyle w:val="Ttulo2"/>
-      </w:pPr>
-      <w:r>
-        <w:t>Consideraciones sobre las herramientas</w:t>
-      </w:r>
-    </w:p>
-    <w:p>
-      <w:r>
-        <w:t xml:space="preserve">Las herramientas mencionadas serán utilizadas siguiendo buenas prácticas del desarrollo de software. </w:t>
-      </w:r>
-      <w:r>
-        <w:t>En particular:</w:t>
-      </w:r>
-    </w:p>
-    <w:p>
-      <w:pPr>
-        <w:pStyle w:val="Prrafodelista"/>
-        <w:numPr>
-          <w:ilvl w:val="0"/>
-          <w:numId w:val="7"/>
-        </w:numPr>
-      </w:pPr>
-      <w:r>
-        <w:rPr>
-          <w:b/>
-        </w:rPr>
-        <w:t>Trello</w:t>
-      </w:r>
-      <w:r>
-        <w:t xml:space="preserve">: la herramienta implementa un Kanban que debe tener, al menos, tres columnas: Backlog, In Progress, Done. Si usted juzga necesario mantener más columnas, puede hacerlo. Los elementos a incluir en las columnas deben ser </w:t>
-      </w:r>
-      <w:r>
-        <w:rPr>
-          <w:b/>
-        </w:rPr>
-        <w:t>mi</w:t>
-      </w:r>
-      <w:r>
-        <w:rPr>
-          <w:b/>
-        </w:rPr>
-        <w:t>nim</w:t>
-      </w:r>
-      <w:r>
-        <w:rPr>
-          <w:b/>
-        </w:rPr>
-        <w:t>al</w:t>
-      </w:r>
-      <w:r>
-        <w:rPr>
-          <w:b/>
-        </w:rPr>
-        <w:t xml:space="preserve"> marketeable features (MMF)</w:t>
-      </w:r>
-      <w:r>
-        <w:t xml:space="preserve">. </w:t>
-      </w:r>
-      <w:r>
-        <w:t>No está permitido el uso del Kanban como issue tracker, es decir, no se aceptan ítems como “corregir defecto en código xxxxx”.</w:t>
-      </w:r>
-    </w:p>
-    <w:p>
-      <w:pPr>
-        <w:pStyle w:val="Prrafodelista"/>
-        <w:numPr>
-          <w:ilvl w:val="0"/>
-          <w:numId w:val="7"/>
-        </w:numPr>
-      </w:pPr>
-      <w:r>
-        <w:rPr>
-          <w:b/>
-        </w:rPr>
-        <w:t>Issue Tracker de Github</w:t>
-      </w:r>
-      <w:r>
-        <w:t xml:space="preserve">: la herramienta implementa un </w:t>
-      </w:r>
-      <w:r>
-        <w:rPr>
-          <w:b/>
-        </w:rPr>
-        <w:t xml:space="preserve">issue tracker </w:t>
-      </w:r>
-      <w:r>
-        <w:t>o gestor de incidencias. En esta herramienta deben ir todas las incidencias encontradas. Se incluye aquí elementos como “corregir acento en palabra</w:t>
-      </w:r>
-      <w:r>
-        <w:t xml:space="preserve"> xxxxx</w:t>
-      </w:r>
-      <w:r>
-        <w:t xml:space="preserve"> de página inicial”, “aplicar refactoring a código en archivo xxxx.xxxx”, “corregir </w:t>
-      </w:r>
-      <w:r>
-        <w:lastRenderedPageBreak/>
-        <w:t>defecto en algoritmo xxxx”, etc.</w:t>
-      </w:r>
-      <w:r>
-        <w:t xml:space="preserve"> No deben ir en esta herramienta elementos de tipo MMF.</w:t>
-      </w:r>
-    </w:p>
-    <w:p>
-      <w:pPr>
-        <w:pStyle w:val="Prrafodelista"/>
-        <w:numPr>
-          <w:ilvl w:val="0"/>
-          <w:numId w:val="7"/>
-        </w:numPr>
-      </w:pPr>
-      <w:r>
-        <w:rPr>
-          <w:b/>
-        </w:rPr>
-        <w:t>Github</w:t>
-      </w:r>
-      <w:r>
-        <w:t xml:space="preserve">: la herramienta es para </w:t>
-      </w:r>
-      <w:r>
-        <w:rPr>
-          <w:b/>
-        </w:rPr>
-        <w:t xml:space="preserve">gestionar las versiones </w:t>
-      </w:r>
-      <w:r>
-        <w:rPr>
-          <w:b/>
-        </w:rPr>
-        <w:t>de su proyecto</w:t>
-      </w:r>
-      <w:r>
-        <w:t xml:space="preserve">. Todo el código y la documentación relacionada son ítems de configuración. Es de gran importancia que usted utilice esta herramienta para </w:t>
-      </w:r>
-      <w:r>
-        <w:rPr>
-          <w:b/>
-        </w:rPr>
-        <w:t xml:space="preserve">gestionar versiones </w:t>
-      </w:r>
-      <w:r>
-        <w:rPr>
-          <w:b/>
-        </w:rPr>
-        <w:t>y NO como backup</w:t>
-      </w:r>
-      <w:r>
-        <w:t xml:space="preserve">. Si usted tiene código </w:t>
-      </w:r>
-      <w:r>
-        <w:t>que no compila o con errores,</w:t>
-      </w:r>
-      <w:r>
-        <w:t xml:space="preserve"> o documentación incompleta</w:t>
-      </w:r>
-      <w:r>
-        <w:t>,</w:t>
-      </w:r>
-      <w:r>
-        <w:t xml:space="preserve"> NO debe subirla a Github</w:t>
-      </w:r>
-      <w:r>
-        <w:t>.</w:t>
-      </w:r>
-    </w:p>
-    <w:p/>
-    <w:p>
-      <w:pPr>
-        <w:jc w:val="center"/>
-        <w:rPr>
-          <w:i/>
-        </w:rPr>
-      </w:pPr>
-      <w:r>
-        <w:rPr>
-          <w:i/>
-        </w:rPr>
-        <w:t>Tanto los ayudantes como el profesor estarán revisando periódicamente el trabajo sobre estas herramientas. El uso de estas herramientas también es evaluado.</w:t>
-      </w:r>
-    </w:p>
-    <w:p>
-      <w:pPr>
-        <w:pStyle w:val="Ttulo2"/>
-      </w:pPr>
-      <w:r>
-        <w:t>Contenido</w:t>
-      </w:r>
-      <w:r>
-        <w:t xml:space="preserve"> del </w:t>
-      </w:r>
-      <w:r>
-        <w:t>Entregable I</w:t>
-      </w:r>
-    </w:p>
-    <w:p>
-      <w:pPr>
-        <w:pStyle w:val="Prrafodelista"/>
-        <w:numPr>
-          <w:ilvl w:val="0"/>
-          <w:numId w:val="1"/>
-        </w:numPr>
-      </w:pPr>
-      <w:r>
-        <w:t>Este informe</w:t>
-      </w:r>
-      <w:r>
-        <w:t xml:space="preserve"> (Informe I)</w:t>
-      </w:r>
-    </w:p>
-    <w:p>
-      <w:pPr>
-        <w:pStyle w:val="Prrafodelista"/>
-        <w:numPr>
-          <w:ilvl w:val="0"/>
-          <w:numId w:val="1"/>
-        </w:numPr>
-      </w:pPr>
-      <w:r>
-        <w:t>Modelos</w:t>
-      </w:r>
-    </w:p>
-    <w:p>
-      <w:pPr>
-        <w:pStyle w:val="Prrafodelista"/>
-        <w:numPr>
-          <w:ilvl w:val="0"/>
-          <w:numId w:val="1"/>
-        </w:numPr>
-      </w:pPr>
-      <w:r>
-        <w:t>Primera parte del software.</w:t>
-      </w:r>
-    </w:p>
-    <w:p>
-      <w:pPr>
-        <w:pStyle w:val="Ttulo2"/>
-        <w:ind w:left="360"/>
-      </w:pPr>
-      <w:r>
-        <w:t>Contenido del Informe I</w:t>
-      </w:r>
-      <w:r>
-        <w:t xml:space="preserve"> (ver detalles más abajo)</w:t>
-      </w:r>
-    </w:p>
-    <w:p>
-      <w:pPr>
-        <w:pStyle w:val="Prrafodelista"/>
-        <w:numPr>
-          <w:ilvl w:val="0"/>
-          <w:numId w:val="8"/>
-        </w:numPr>
-        <w:ind w:left="1080"/>
-      </w:pPr>
-      <w:r>
-        <w:t>Listado de requerimientos</w:t>
-      </w:r>
-    </w:p>
-    <w:p>
-      <w:pPr>
-        <w:pStyle w:val="Ttulo2"/>
-        <w:ind w:left="360"/>
-      </w:pPr>
-      <w:r>
-        <w:t>Contenido de los Modelos (ver detalles más abajo)</w:t>
-      </w:r>
-    </w:p>
-    <w:p>
-      <w:pPr>
-        <w:pStyle w:val="Prrafodelista"/>
-        <w:numPr>
-          <w:ilvl w:val="0"/>
-          <w:numId w:val="8"/>
-        </w:numPr>
-        <w:ind w:left="1080"/>
-      </w:pPr>
-      <w:r>
-        <w:t>Casos de uso</w:t>
-      </w:r>
-    </w:p>
-    <w:p>
-      <w:pPr>
-        <w:pStyle w:val="Prrafodelista"/>
-        <w:numPr>
-          <w:ilvl w:val="0"/>
-          <w:numId w:val="8"/>
-        </w:numPr>
-        <w:ind w:left="1080"/>
-      </w:pPr>
-      <w:r>
-        <w:t>Diagrama de secuencia del sistema</w:t>
-      </w:r>
-    </w:p>
-    <w:p>
-      <w:pPr>
-        <w:pStyle w:val="Prrafodelista"/>
-        <w:numPr>
-          <w:ilvl w:val="0"/>
-          <w:numId w:val="8"/>
-        </w:numPr>
-        <w:ind w:left="1080"/>
-      </w:pPr>
-      <w:r>
-        <w:t>Modelo (ER) de base de datos</w:t>
-      </w:r>
-    </w:p>
-    <w:p>
-      <w:pPr>
-        <w:pStyle w:val="Ttulo2"/>
-        <w:ind w:left="360"/>
-      </w:pPr>
-      <w:r>
-        <w:t>Contenido del Software</w:t>
-      </w:r>
-      <w:r>
-        <w:t xml:space="preserve"> (primera parte)</w:t>
-      </w:r>
-    </w:p>
-    <w:p>
-      <w:pPr>
-        <w:pStyle w:val="Prrafodelista"/>
-        <w:numPr>
-          <w:ilvl w:val="0"/>
-          <w:numId w:val="9"/>
-        </w:numPr>
-        <w:ind w:left="1080"/>
-      </w:pPr>
-      <w:r>
-        <w:t xml:space="preserve">Base de datos </w:t>
-      </w:r>
-      <w:r>
-        <w:rPr>
-          <w:i/>
-        </w:rPr>
-        <w:t>funcionando</w:t>
-      </w:r>
-      <w:r>
-        <w:t xml:space="preserve"> (acorde al modelo entregado en el documento)</w:t>
-      </w:r>
-    </w:p>
-    <w:p>
-      <w:pPr>
-        <w:pStyle w:val="Prrafodelista"/>
-        <w:numPr>
-          <w:ilvl w:val="0"/>
-          <w:numId w:val="9"/>
-        </w:numPr>
-        <w:ind w:left="1080"/>
-      </w:pPr>
-      <w:r>
-        <w:t xml:space="preserve">Funcionalidad </w:t>
-      </w:r>
-      <w:r>
-        <w:t>que ser</w:t>
-      </w:r>
-      <w:r>
-        <w:t>á indicada por su profesor</w:t>
-      </w:r>
-      <w:r>
-        <w:t xml:space="preserve"> y/o ayudantes en su respectivo paralelo</w:t>
-      </w:r>
-    </w:p>
-    <w:p>
-      <w:pPr>
-        <w:pStyle w:val="Ttulo2"/>
-      </w:pPr>
-      <w:r>
-        <w:t>Entrega</w:t>
-      </w:r>
-    </w:p>
-    <w:p/>
-    <w:p>
-      <w:r>
-        <w:t>El Entregable I completo (informe</w:t>
-      </w:r>
-      <w:r>
-        <w:t xml:space="preserve"> + modelos</w:t>
-      </w:r>
-      <w:r>
-        <w:t xml:space="preserve"> + software) debe ser subido a GitHub (ver notas más arriba) </w:t>
-      </w:r>
-      <w:r>
-        <w:rPr>
-          <w:b/>
-        </w:rPr>
-        <w:t xml:space="preserve">hasta el día </w:t>
-      </w:r>
-      <w:r>
-        <w:rPr>
-          <w:b/>
-        </w:rPr>
-        <w:t>11</w:t>
-      </w:r>
-      <w:r>
-        <w:rPr>
-          <w:b/>
-        </w:rPr>
-        <w:t>/09</w:t>
-      </w:r>
-      <w:bookmarkStart w:id="0" w:name="_GoBack"/>
-      <w:bookmarkEnd w:id="0"/>
-      <w:r>
-        <w:rPr>
-          <w:b/>
-        </w:rPr>
-        <w:t>/201</w:t>
-      </w:r>
-      <w:r>
-        <w:rPr>
-          <w:b/>
-        </w:rPr>
-        <w:t>6</w:t>
-      </w:r>
-      <w:r>
-        <w:rPr>
-          <w:b/>
-        </w:rPr>
-        <w:t xml:space="preserve"> a las 23:55 horas</w:t>
-      </w:r>
-      <w:r>
-        <w:t>. El informe debe ser subido en formato PDF</w:t>
-      </w:r>
-      <w:r>
-        <w:t>. Los modelos deben ser subidos en el archivo VPP del software Visual Paradigm</w:t>
-      </w:r>
-      <w:r>
-        <w:t>.</w:t>
-      </w:r>
-      <w:r>
-        <w:t xml:space="preserve"> Por cada día de atraso existe una penalización de 20 puntos. El ayudante asignado a su grupo de trabajo coordinará, posterior a esta fecha, una demostración breve en horario a convenir (ayudantía).</w:t>
-      </w:r>
-    </w:p>
-    <w:p>
-      <w:r>
-        <w:t>Importante: el archivo VPP debe contener todos los modelos, es decir, es uno por proyecto/equipo.</w:t>
-      </w:r>
-    </w:p>
-    <w:p/>
-    <w:p/>
-    <w:p/>
-    <w:p/>
+    </w:p>
     <w:p>
       <w:pPr>
         <w:rPr>
@@ -1185,6 +432,7 @@
           <w:sz w:val="28"/>
           <w:szCs w:val="28"/>
         </w:rPr>
+        <w:lastRenderedPageBreak/>
         <w:t xml:space="preserve">1.- </w:t>
       </w:r>
       <w:r>
@@ -1263,7 +511,6 @@
               <w:jc w:val="left"/>
             </w:pPr>
             <w:r>
-              <w:lastRenderedPageBreak/>
               <w:t>FR1</w:t>
             </w:r>
           </w:p>
@@ -1945,6 +1192,7 @@
     </w:p>
     <w:p>
       <w:r>
+        <w:lastRenderedPageBreak/>
         <w:t>1.- Cargar base de datos.</w:t>
       </w:r>
     </w:p>
@@ -1960,7 +1208,6 @@
     </w:p>
     <w:p>
       <w:r>
-        <w:lastRenderedPageBreak/>
         <w:t>4. -Editar usuario.</w:t>
       </w:r>
     </w:p>
@@ -2092,50 +1339,9 @@
         <w:t>Modelo relacional de la base de datos</w:t>
       </w:r>
     </w:p>
-    <w:p/>
-    <w:p>
-      <w:pPr>
-        <w:rPr>
-          <w:color w:val="FF0000"/>
-        </w:rPr>
-      </w:pPr>
+    <w:p>
       <w:r>
-        <w:rPr>
-          <w:color w:val="FF0000"/>
-        </w:rPr>
-        <w:t>IMPORTANTE: El modelo de la base de datos debe ser entregado en el archivo de modelo de Visual Paradigm CE.</w:t>
-      </w:r>
-    </w:p>
-    <w:p>
-      <w:pPr>
-        <w:rPr>
-          <w:color w:val="FF0000"/>
-        </w:rPr>
-      </w:pPr>
-    </w:p>
-    <w:p>
-      <w:pPr>
-        <w:rPr>
-          <w:color w:val="FF0000"/>
-        </w:rPr>
-      </w:pPr>
-      <w:r>
-        <w:rPr>
-          <w:color w:val="FF0000"/>
-        </w:rPr>
-        <w:t>Presente una versión inicial lo más completa posible del modelo relacional para</w:t>
-      </w:r>
-      <w:r>
-        <w:rPr>
-          <w:color w:val="FF0000"/>
-        </w:rPr>
-        <w:t xml:space="preserve"> la base de datos que utilizará </w:t>
-      </w:r>
-      <w:r>
-        <w:rPr>
-          <w:color w:val="FF0000"/>
-        </w:rPr>
-        <w:t>su sistema.</w:t>
+        <w:t>En archivo de Visual Paradigm.</w:t>
       </w:r>
     </w:p>
     <w:sectPr>

</xml_diff>